<commit_message>
add more tutorial data about WPF
</commit_message>
<xml_diff>
--- a/WPF_Iteration_01/Contents_v1.docx
+++ b/WPF_Iteration_01/Contents_v1.docx
@@ -169,14 +169,164 @@
           <w:rPr>
             <w:rStyle w:val="Hyperlink"/>
           </w:rPr>
-          <w:t xml:space="preserve">C# WPF Tutorial #9 – </w:t>
+          <w:t>C# WPF Tutorial #9 – MessageBox</w:t>
+        </w:r>
+      </w:hyperlink>
+    </w:p>
+    <w:p>
+      <w:pPr>
+        <w:pStyle w:val="ListParagraph"/>
+        <w:numPr>
+          <w:ilvl w:val="0"/>
+          <w:numId w:val="1"/>
+        </w:numPr>
+      </w:pPr>
+      <w:hyperlink r:id="rId13" w:history="1">
+        <w:r>
+          <w:rPr>
+            <w:rStyle w:val="Hyperlink"/>
+          </w:rPr>
+          <w:t>C# WPF Tutorial #10 - OpenFileDialog (File Picker)</w:t>
+        </w:r>
+      </w:hyperlink>
+    </w:p>
+    <w:p>
+      <w:pPr>
+        <w:pStyle w:val="ListParagraph"/>
+        <w:numPr>
+          <w:ilvl w:val="0"/>
+          <w:numId w:val="1"/>
+        </w:numPr>
+      </w:pPr>
+      <w:hyperlink r:id="rId14" w:history="1">
+        <w:r>
+          <w:rPr>
+            <w:rStyle w:val="Hyperlink"/>
+          </w:rPr>
+          <w:t xml:space="preserve">C# WPF Tutorial #11 - FolderBrowserDialog - How to use </w:t>
         </w:r>
         <w:proofErr w:type="spellStart"/>
         <w:r>
           <w:rPr>
             <w:rStyle w:val="Hyperlink"/>
           </w:rPr>
-          <w:t>MessageBox</w:t>
+          <w:t>Winforms</w:t>
+        </w:r>
+        <w:proofErr w:type="spellEnd"/>
+        <w:r>
+          <w:rPr>
+            <w:rStyle w:val="Hyperlink"/>
+          </w:rPr>
+          <w:t xml:space="preserve"> In WPF!</w:t>
+        </w:r>
+      </w:hyperlink>
+    </w:p>
+    <w:p>
+      <w:pPr>
+        <w:pStyle w:val="ListParagraph"/>
+        <w:numPr>
+          <w:ilvl w:val="0"/>
+          <w:numId w:val="1"/>
+        </w:numPr>
+      </w:pPr>
+      <w:hyperlink r:id="rId15" w:history="1">
+        <w:r>
+          <w:rPr>
+            <w:rStyle w:val="Hyperlink"/>
+          </w:rPr>
+          <w:t>C# WPF Tutorial #12 – ListView</w:t>
+        </w:r>
+      </w:hyperlink>
+    </w:p>
+    <w:p>
+      <w:pPr>
+        <w:pStyle w:val="ListParagraph"/>
+        <w:numPr>
+          <w:ilvl w:val="0"/>
+          <w:numId w:val="1"/>
+        </w:numPr>
+      </w:pPr>
+      <w:hyperlink r:id="rId16" w:history="1">
+        <w:r>
+          <w:rPr>
+            <w:rStyle w:val="Hyperlink"/>
+          </w:rPr>
+          <w:t>C# WPF Tutorial #13 - ObservableCollection with ListView</w:t>
+        </w:r>
+      </w:hyperlink>
+    </w:p>
+    <w:p>
+      <w:pPr>
+        <w:pStyle w:val="ListParagraph"/>
+        <w:numPr>
+          <w:ilvl w:val="0"/>
+          <w:numId w:val="1"/>
+        </w:numPr>
+      </w:pPr>
+      <w:hyperlink r:id="rId17" w:history="1">
+        <w:r>
+          <w:rPr>
+            <w:rStyle w:val="Hyperlink"/>
+          </w:rPr>
+          <w:t>C# WPF Tutorial #14 – StackPanel</w:t>
+        </w:r>
+      </w:hyperlink>
+    </w:p>
+    <w:p>
+      <w:pPr>
+        <w:pStyle w:val="ListParagraph"/>
+        <w:numPr>
+          <w:ilvl w:val="0"/>
+          <w:numId w:val="1"/>
+        </w:numPr>
+      </w:pPr>
+      <w:hyperlink r:id="rId18" w:history="1">
+        <w:r>
+          <w:rPr>
+            <w:rStyle w:val="Hyperlink"/>
+          </w:rPr>
+          <w:t>C# WPF Tutorial #15 – GridSplitter</w:t>
+        </w:r>
+      </w:hyperlink>
+    </w:p>
+    <w:p>
+      <w:pPr>
+        <w:pStyle w:val="ListParagraph"/>
+        <w:numPr>
+          <w:ilvl w:val="0"/>
+          <w:numId w:val="1"/>
+        </w:numPr>
+      </w:pPr>
+      <w:hyperlink r:id="rId19" w:history="1">
+        <w:r>
+          <w:rPr>
+            <w:rStyle w:val="Hyperlink"/>
+          </w:rPr>
+          <w:t>C# WPF Tutorial #16 – Expander</w:t>
+        </w:r>
+      </w:hyperlink>
+    </w:p>
+    <w:p>
+      <w:pPr>
+        <w:pStyle w:val="ListParagraph"/>
+        <w:numPr>
+          <w:ilvl w:val="0"/>
+          <w:numId w:val="1"/>
+        </w:numPr>
+      </w:pPr>
+      <w:hyperlink r:id="rId20" w:history="1">
+        <w:r>
+          <w:rPr>
+            <w:rStyle w:val="Hyperlink"/>
+          </w:rPr>
+          <w:t xml:space="preserve">C# WPF Tutorial #17 – </w:t>
+        </w:r>
+        <w:proofErr w:type="spellStart"/>
+        <w:r>
+          <w:rPr>
+            <w:rStyle w:val="Hyperlink"/>
+          </w:rPr>
+          <w:t>ScrollViewer</w:t>
         </w:r>
         <w:proofErr w:type="spellEnd"/>
       </w:hyperlink>
@@ -189,95 +339,36 @@
           <w:numId w:val="1"/>
         </w:numPr>
       </w:pPr>
-      <w:hyperlink r:id="rId13" w:history="1">
-        <w:r>
-          <w:rPr>
-            <w:rStyle w:val="Hyperlink"/>
-          </w:rPr>
-          <w:t xml:space="preserve">C# WPF Tutorial #10 - </w:t>
+      <w:hyperlink r:id="rId21" w:history="1">
+        <w:r>
+          <w:rPr>
+            <w:rStyle w:val="Hyperlink"/>
+          </w:rPr>
+          <w:t>C# WPF Tutorial #18 - Custom Application Window and Title Bar</w:t>
+        </w:r>
+      </w:hyperlink>
+    </w:p>
+    <w:p>
+      <w:pPr>
+        <w:pStyle w:val="ListParagraph"/>
+        <w:numPr>
+          <w:ilvl w:val="0"/>
+          <w:numId w:val="1"/>
+        </w:numPr>
+      </w:pPr>
+      <w:hyperlink r:id="rId22" w:history="1">
+        <w:r>
+          <w:rPr>
+            <w:rStyle w:val="Hyperlink"/>
+          </w:rPr>
+          <w:t xml:space="preserve">C# WPF Tutorial #19 - Opening Custom Windows with Show and </w:t>
         </w:r>
         <w:proofErr w:type="spellStart"/>
         <w:r>
           <w:rPr>
             <w:rStyle w:val="Hyperlink"/>
           </w:rPr>
-          <w:t>OpenFileDialog</w:t>
-        </w:r>
-        <w:proofErr w:type="spellEnd"/>
-        <w:r>
-          <w:rPr>
-            <w:rStyle w:val="Hyperlink"/>
-          </w:rPr>
-          <w:t xml:space="preserve"> (File Picker)</w:t>
-        </w:r>
-      </w:hyperlink>
-    </w:p>
-    <w:p>
-      <w:pPr>
-        <w:pStyle w:val="ListParagraph"/>
-        <w:numPr>
-          <w:ilvl w:val="0"/>
-          <w:numId w:val="1"/>
-        </w:numPr>
-      </w:pPr>
-      <w:hyperlink r:id="rId14" w:history="1">
-        <w:r>
-          <w:rPr>
-            <w:rStyle w:val="Hyperlink"/>
-          </w:rPr>
-          <w:t xml:space="preserve">C# WPF Tutorial #11 - </w:t>
-        </w:r>
-        <w:proofErr w:type="spellStart"/>
-        <w:r>
-          <w:rPr>
-            <w:rStyle w:val="Hyperlink"/>
-          </w:rPr>
-          <w:t>FolderBrowserDialog</w:t>
-        </w:r>
-        <w:proofErr w:type="spellEnd"/>
-        <w:r>
-          <w:rPr>
-            <w:rStyle w:val="Hyperlink"/>
-          </w:rPr>
-          <w:t xml:space="preserve"> - How to use </w:t>
-        </w:r>
-        <w:proofErr w:type="spellStart"/>
-        <w:r>
-          <w:rPr>
-            <w:rStyle w:val="Hyperlink"/>
-          </w:rPr>
-          <w:t>Winforms</w:t>
-        </w:r>
-        <w:proofErr w:type="spellEnd"/>
-        <w:r>
-          <w:rPr>
-            <w:rStyle w:val="Hyperlink"/>
-          </w:rPr>
-          <w:t xml:space="preserve"> In WPF!</w:t>
-        </w:r>
-      </w:hyperlink>
-    </w:p>
-    <w:p>
-      <w:pPr>
-        <w:pStyle w:val="ListParagraph"/>
-        <w:numPr>
-          <w:ilvl w:val="0"/>
-          <w:numId w:val="1"/>
-        </w:numPr>
-      </w:pPr>
-      <w:hyperlink r:id="rId15" w:history="1">
-        <w:r>
-          <w:rPr>
-            <w:rStyle w:val="Hyperlink"/>
-          </w:rPr>
-          <w:t xml:space="preserve">C# WPF Tutorial #12 – </w:t>
-        </w:r>
-        <w:proofErr w:type="spellStart"/>
-        <w:r>
-          <w:rPr>
-            <w:rStyle w:val="Hyperlink"/>
-          </w:rPr>
-          <w:t>ListView</w:t>
+          <w:t>ShowDialog</w:t>
         </w:r>
         <w:proofErr w:type="spellEnd"/>
       </w:hyperlink>
@@ -290,33 +381,36 @@
           <w:numId w:val="1"/>
         </w:numPr>
       </w:pPr>
-      <w:hyperlink r:id="rId16" w:history="1">
-        <w:r>
-          <w:rPr>
-            <w:rStyle w:val="Hyperlink"/>
-          </w:rPr>
-          <w:t xml:space="preserve">C# WPF Tutorial #13 - </w:t>
+      <w:hyperlink r:id="rId23" w:history="1">
+        <w:r>
+          <w:rPr>
+            <w:rStyle w:val="Hyperlink"/>
+          </w:rPr>
+          <w:t>C# WPF Tutorial #20 - Reusable Style Resources</w:t>
+        </w:r>
+      </w:hyperlink>
+    </w:p>
+    <w:p>
+      <w:pPr>
+        <w:pStyle w:val="ListParagraph"/>
+        <w:numPr>
+          <w:ilvl w:val="0"/>
+          <w:numId w:val="1"/>
+        </w:numPr>
+      </w:pPr>
+      <w:hyperlink r:id="rId24" w:history="1">
+        <w:r>
+          <w:rPr>
+            <w:rStyle w:val="Hyperlink"/>
+          </w:rPr>
+          <w:t xml:space="preserve">C# WPF Tutorial #21 - Styles and </w:t>
         </w:r>
         <w:proofErr w:type="spellStart"/>
         <w:r>
           <w:rPr>
             <w:rStyle w:val="Hyperlink"/>
           </w:rPr>
-          <w:t>ObservableCollection</w:t>
-        </w:r>
-        <w:proofErr w:type="spellEnd"/>
-        <w:r>
-          <w:rPr>
-            <w:rStyle w:val="Hyperlink"/>
-          </w:rPr>
-          <w:t xml:space="preserve"> with </w:t>
-        </w:r>
-        <w:proofErr w:type="spellStart"/>
-        <w:r>
-          <w:rPr>
-            <w:rStyle w:val="Hyperlink"/>
-          </w:rPr>
-          <w:t>ListView</w:t>
+          <w:t>ControlTemplates</w:t>
         </w:r>
         <w:proofErr w:type="spellEnd"/>
       </w:hyperlink>
@@ -329,21 +423,44 @@
           <w:numId w:val="1"/>
         </w:numPr>
       </w:pPr>
-      <w:hyperlink r:id="rId17" w:history="1">
-        <w:r>
-          <w:rPr>
-            <w:rStyle w:val="Hyperlink"/>
-          </w:rPr>
-          <w:t xml:space="preserve">C# WPF Tutorial #14 – </w:t>
+      <w:hyperlink r:id="rId25" w:history="1">
+        <w:r>
+          <w:rPr>
+            <w:rStyle w:val="Hyperlink"/>
+          </w:rPr>
+          <w:t>C# WPF Tutorial #22 - What is MVVM?</w:t>
+        </w:r>
+      </w:hyperlink>
+    </w:p>
+    <w:p>
+      <w:pPr>
+        <w:pStyle w:val="ListParagraph"/>
+        <w:numPr>
+          <w:ilvl w:val="0"/>
+          <w:numId w:val="1"/>
+        </w:numPr>
+      </w:pPr>
+      <w:hyperlink r:id="rId26" w:history="1">
+        <w:r>
+          <w:rPr>
+            <w:rStyle w:val="Hyperlink"/>
+          </w:rPr>
+          <w:t xml:space="preserve">C# WPF Tutorial #23 - Using </w:t>
         </w:r>
         <w:proofErr w:type="spellStart"/>
         <w:r>
           <w:rPr>
             <w:rStyle w:val="Hyperlink"/>
           </w:rPr>
-          <w:t>StackPanel</w:t>
+          <w:t>ViewModels</w:t>
         </w:r>
         <w:proofErr w:type="spellEnd"/>
+        <w:r>
+          <w:rPr>
+            <w:rStyle w:val="Hyperlink"/>
+          </w:rPr>
+          <w:t xml:space="preserve"> in MVVM</w:t>
+        </w:r>
       </w:hyperlink>
     </w:p>
     <w:p>
@@ -354,227 +471,1459 @@
           <w:numId w:val="1"/>
         </w:numPr>
       </w:pPr>
-      <w:hyperlink r:id="rId18" w:history="1">
-        <w:r>
-          <w:rPr>
-            <w:rStyle w:val="Hyperlink"/>
-          </w:rPr>
-          <w:t xml:space="preserve">C# WPF Tutorial #15 – </w:t>
+      <w:hyperlink r:id="rId27" w:history="1">
+        <w:r>
+          <w:rPr>
+            <w:rStyle w:val="Hyperlink"/>
+          </w:rPr>
+          <w:t xml:space="preserve">C# WPF Tutorial #24 - Using </w:t>
         </w:r>
         <w:proofErr w:type="spellStart"/>
         <w:r>
           <w:rPr>
             <w:rStyle w:val="Hyperlink"/>
           </w:rPr>
-          <w:t>GridSplitter</w:t>
+          <w:t>RelayCommand</w:t>
         </w:r>
         <w:proofErr w:type="spellEnd"/>
+        <w:r>
+          <w:rPr>
+            <w:rStyle w:val="Hyperlink"/>
+          </w:rPr>
+          <w:t xml:space="preserve"> in MVVM</w:t>
+        </w:r>
       </w:hyperlink>
     </w:p>
-    <w:p>
-      <w:pPr>
-        <w:pStyle w:val="ListParagraph"/>
-        <w:numPr>
-          <w:ilvl w:val="0"/>
-          <w:numId w:val="1"/>
-        </w:numPr>
-      </w:pPr>
-      <w:hyperlink r:id="rId19" w:history="1">
-        <w:r>
-          <w:rPr>
-            <w:rStyle w:val="Hyperlink"/>
-          </w:rPr>
-          <w:t>C# WPF Tutorial #16 – Expander</w:t>
+    <w:p/>
+    <w:p>
+      <w:pPr>
+        <w:pStyle w:val="ListParagraph"/>
+        <w:numPr>
+          <w:ilvl w:val="0"/>
+          <w:numId w:val="2"/>
+        </w:numPr>
+      </w:pPr>
+      <w:r>
+        <w:t>Use 04_</w:t>
+      </w:r>
+      <w:r>
+        <w:t>WPFTutorial</w:t>
+      </w:r>
+      <w:r>
+        <w:t xml:space="preserve"> for button actions.</w:t>
+      </w:r>
+    </w:p>
+    <w:p>
+      <w:r>
+        <w:rPr>
+          <w:noProof/>
+        </w:rPr>
+        <w:drawing>
+          <wp:inline distT="0" distB="0" distL="0" distR="0" wp14:anchorId="2FCEBAC3" wp14:editId="28DFA67B">
+            <wp:extent cx="4718574" cy="2672051"/>
+            <wp:effectExtent l="0" t="0" r="6350" b="0"/>
+            <wp:docPr id="1549472486" name="Picture 1" descr="A screenshot of a computer&#10;&#10;Description automatically generated"/>
+            <wp:cNvGraphicFramePr>
+              <a:graphicFrameLocks xmlns:a="http://schemas.openxmlformats.org/drawingml/2006/main" noChangeAspect="1"/>
+            </wp:cNvGraphicFramePr>
+            <a:graphic xmlns:a="http://schemas.openxmlformats.org/drawingml/2006/main">
+              <a:graphicData uri="http://schemas.openxmlformats.org/drawingml/2006/picture">
+                <pic:pic xmlns:pic="http://schemas.openxmlformats.org/drawingml/2006/picture">
+                  <pic:nvPicPr>
+                    <pic:cNvPr id="1549472486" name="Picture 1" descr="A screenshot of a computer&#10;&#10;Description automatically generated"/>
+                    <pic:cNvPicPr/>
+                  </pic:nvPicPr>
+                  <pic:blipFill>
+                    <a:blip r:embed="rId28"/>
+                    <a:stretch>
+                      <a:fillRect/>
+                    </a:stretch>
+                  </pic:blipFill>
+                  <pic:spPr>
+                    <a:xfrm>
+                      <a:off x="0" y="0"/>
+                      <a:ext cx="4727010" cy="2676828"/>
+                    </a:xfrm>
+                    <a:prstGeom prst="rect">
+                      <a:avLst/>
+                    </a:prstGeom>
+                  </pic:spPr>
+                </pic:pic>
+              </a:graphicData>
+            </a:graphic>
+          </wp:inline>
+        </w:drawing>
+      </w:r>
+    </w:p>
+    <w:p>
+      <w:pPr>
+        <w:pStyle w:val="ListParagraph"/>
+        <w:numPr>
+          <w:ilvl w:val="0"/>
+          <w:numId w:val="2"/>
+        </w:numPr>
+      </w:pPr>
+      <w:r>
+        <w:t xml:space="preserve">Use </w:t>
+      </w:r>
+      <w:r>
+        <w:t>05_WPFGrid</w:t>
+      </w:r>
+      <w:r>
+        <w:t xml:space="preserve"> for potential layout options. </w:t>
+      </w:r>
+    </w:p>
+    <w:p>
+      <w:r>
+        <w:rPr>
+          <w:noProof/>
+        </w:rPr>
+        <w:lastRenderedPageBreak/>
+        <w:drawing>
+          <wp:inline distT="0" distB="0" distL="0" distR="0" wp14:anchorId="270275C8" wp14:editId="246D3CDE">
+            <wp:extent cx="6188710" cy="3498215"/>
+            <wp:effectExtent l="0" t="0" r="2540" b="6985"/>
+            <wp:docPr id="1404185614" name="Picture 1" descr="A screenshot of a computer&#10;&#10;Description automatically generated"/>
+            <wp:cNvGraphicFramePr>
+              <a:graphicFrameLocks xmlns:a="http://schemas.openxmlformats.org/drawingml/2006/main" noChangeAspect="1"/>
+            </wp:cNvGraphicFramePr>
+            <a:graphic xmlns:a="http://schemas.openxmlformats.org/drawingml/2006/main">
+              <a:graphicData uri="http://schemas.openxmlformats.org/drawingml/2006/picture">
+                <pic:pic xmlns:pic="http://schemas.openxmlformats.org/drawingml/2006/picture">
+                  <pic:nvPicPr>
+                    <pic:cNvPr id="1404185614" name="Picture 1" descr="A screenshot of a computer&#10;&#10;Description automatically generated"/>
+                    <pic:cNvPicPr/>
+                  </pic:nvPicPr>
+                  <pic:blipFill>
+                    <a:blip r:embed="rId29"/>
+                    <a:stretch>
+                      <a:fillRect/>
+                    </a:stretch>
+                  </pic:blipFill>
+                  <pic:spPr>
+                    <a:xfrm>
+                      <a:off x="0" y="0"/>
+                      <a:ext cx="6188710" cy="3498215"/>
+                    </a:xfrm>
+                    <a:prstGeom prst="rect">
+                      <a:avLst/>
+                    </a:prstGeom>
+                  </pic:spPr>
+                </pic:pic>
+              </a:graphicData>
+            </a:graphic>
+          </wp:inline>
+        </w:drawing>
+      </w:r>
+    </w:p>
+    <w:p>
+      <w:pPr>
+        <w:pStyle w:val="ListParagraph"/>
+        <w:numPr>
+          <w:ilvl w:val="0"/>
+          <w:numId w:val="2"/>
+        </w:numPr>
+      </w:pPr>
+      <w:r>
+        <w:t xml:space="preserve">Use </w:t>
+      </w:r>
+      <w:r>
+        <w:t>06_WPFCustomUserControls</w:t>
+      </w:r>
+      <w:r>
+        <w:t xml:space="preserve"> to build reusable user designed controls.</w:t>
+      </w:r>
+    </w:p>
+    <w:p>
+      <w:r>
+        <w:rPr>
+          <w:noProof/>
+        </w:rPr>
+        <w:drawing>
+          <wp:inline distT="0" distB="0" distL="0" distR="0" wp14:anchorId="0DC4E7DE" wp14:editId="55FFF39B">
+            <wp:extent cx="6188710" cy="3460115"/>
+            <wp:effectExtent l="0" t="0" r="2540" b="6985"/>
+            <wp:docPr id="1781710236" name="Picture 1" descr="A screenshot of a computer&#10;&#10;Description automatically generated"/>
+            <wp:cNvGraphicFramePr>
+              <a:graphicFrameLocks xmlns:a="http://schemas.openxmlformats.org/drawingml/2006/main" noChangeAspect="1"/>
+            </wp:cNvGraphicFramePr>
+            <a:graphic xmlns:a="http://schemas.openxmlformats.org/drawingml/2006/main">
+              <a:graphicData uri="http://schemas.openxmlformats.org/drawingml/2006/picture">
+                <pic:pic xmlns:pic="http://schemas.openxmlformats.org/drawingml/2006/picture">
+                  <pic:nvPicPr>
+                    <pic:cNvPr id="1781710236" name="Picture 1" descr="A screenshot of a computer&#10;&#10;Description automatically generated"/>
+                    <pic:cNvPicPr/>
+                  </pic:nvPicPr>
+                  <pic:blipFill>
+                    <a:blip r:embed="rId30"/>
+                    <a:stretch>
+                      <a:fillRect/>
+                    </a:stretch>
+                  </pic:blipFill>
+                  <pic:spPr>
+                    <a:xfrm>
+                      <a:off x="0" y="0"/>
+                      <a:ext cx="6188710" cy="3460115"/>
+                    </a:xfrm>
+                    <a:prstGeom prst="rect">
+                      <a:avLst/>
+                    </a:prstGeom>
+                  </pic:spPr>
+                </pic:pic>
+              </a:graphicData>
+            </a:graphic>
+          </wp:inline>
+        </w:drawing>
+      </w:r>
+    </w:p>
+    <w:p/>
+    <w:p>
+      <w:pPr>
+        <w:pStyle w:val="ListParagraph"/>
+        <w:numPr>
+          <w:ilvl w:val="0"/>
+          <w:numId w:val="2"/>
+        </w:numPr>
+      </w:pPr>
+      <w:r>
+        <w:t xml:space="preserve">Use </w:t>
+      </w:r>
+      <w:r>
+        <w:t>07_WPFCustomControl</w:t>
+      </w:r>
+      <w:r>
+        <w:t xml:space="preserve"> to create user defined controls that can be reused and adapted per usage.</w:t>
+      </w:r>
+    </w:p>
+    <w:p>
+      <w:r>
+        <w:rPr>
+          <w:noProof/>
+        </w:rPr>
+        <w:lastRenderedPageBreak/>
+        <w:drawing>
+          <wp:inline distT="0" distB="0" distL="0" distR="0" wp14:anchorId="573177D8" wp14:editId="1FCF80F2">
+            <wp:extent cx="2781373" cy="4261869"/>
+            <wp:effectExtent l="0" t="0" r="0" b="5715"/>
+            <wp:docPr id="974518355" name="Picture 1" descr="A screenshot of a phone&#10;&#10;Description automatically generated"/>
+            <wp:cNvGraphicFramePr>
+              <a:graphicFrameLocks xmlns:a="http://schemas.openxmlformats.org/drawingml/2006/main" noChangeAspect="1"/>
+            </wp:cNvGraphicFramePr>
+            <a:graphic xmlns:a="http://schemas.openxmlformats.org/drawingml/2006/main">
+              <a:graphicData uri="http://schemas.openxmlformats.org/drawingml/2006/picture">
+                <pic:pic xmlns:pic="http://schemas.openxmlformats.org/drawingml/2006/picture">
+                  <pic:nvPicPr>
+                    <pic:cNvPr id="974518355" name="Picture 1" descr="A screenshot of a phone&#10;&#10;Description automatically generated"/>
+                    <pic:cNvPicPr/>
+                  </pic:nvPicPr>
+                  <pic:blipFill>
+                    <a:blip r:embed="rId31"/>
+                    <a:stretch>
+                      <a:fillRect/>
+                    </a:stretch>
+                  </pic:blipFill>
+                  <pic:spPr>
+                    <a:xfrm>
+                      <a:off x="0" y="0"/>
+                      <a:ext cx="2781373" cy="4261869"/>
+                    </a:xfrm>
+                    <a:prstGeom prst="rect">
+                      <a:avLst/>
+                    </a:prstGeom>
+                  </pic:spPr>
+                </pic:pic>
+              </a:graphicData>
+            </a:graphic>
+          </wp:inline>
+        </w:drawing>
+      </w:r>
+    </w:p>
+    <w:p/>
+    <w:p>
+      <w:pPr>
+        <w:pStyle w:val="ListParagraph"/>
+        <w:numPr>
+          <w:ilvl w:val="0"/>
+          <w:numId w:val="2"/>
+        </w:numPr>
+      </w:pPr>
+      <w:r>
+        <w:t>Use 08_</w:t>
+      </w:r>
+      <w:r>
+        <w:t>WPFDataBinding</w:t>
+      </w:r>
+      <w:r>
+        <w:t xml:space="preserve"> for TextBox control from a button.</w:t>
+      </w:r>
+      <w:r>
+        <w:t xml:space="preserve"> </w:t>
+      </w:r>
+    </w:p>
+    <w:p>
+      <w:r>
+        <w:rPr>
+          <w:noProof/>
+        </w:rPr>
+        <w:drawing>
+          <wp:inline distT="0" distB="0" distL="0" distR="0" wp14:anchorId="769297D5" wp14:editId="70D7B100">
+            <wp:extent cx="2819474" cy="2367705"/>
+            <wp:effectExtent l="0" t="0" r="0" b="0"/>
+            <wp:docPr id="1627333296" name="Picture 1" descr="A screenshot of a computer&#10;&#10;Description automatically generated"/>
+            <wp:cNvGraphicFramePr>
+              <a:graphicFrameLocks xmlns:a="http://schemas.openxmlformats.org/drawingml/2006/main" noChangeAspect="1"/>
+            </wp:cNvGraphicFramePr>
+            <a:graphic xmlns:a="http://schemas.openxmlformats.org/drawingml/2006/main">
+              <a:graphicData uri="http://schemas.openxmlformats.org/drawingml/2006/picture">
+                <pic:pic xmlns:pic="http://schemas.openxmlformats.org/drawingml/2006/picture">
+                  <pic:nvPicPr>
+                    <pic:cNvPr id="1627333296" name="Picture 1" descr="A screenshot of a computer&#10;&#10;Description automatically generated"/>
+                    <pic:cNvPicPr/>
+                  </pic:nvPicPr>
+                  <pic:blipFill>
+                    <a:blip r:embed="rId32"/>
+                    <a:stretch>
+                      <a:fillRect/>
+                    </a:stretch>
+                  </pic:blipFill>
+                  <pic:spPr>
+                    <a:xfrm>
+                      <a:off x="0" y="0"/>
+                      <a:ext cx="2819474" cy="2367705"/>
+                    </a:xfrm>
+                    <a:prstGeom prst="rect">
+                      <a:avLst/>
+                    </a:prstGeom>
+                  </pic:spPr>
+                </pic:pic>
+              </a:graphicData>
+            </a:graphic>
+          </wp:inline>
+        </w:drawing>
+      </w:r>
+      <w:r>
+        <w:rPr>
+          <w:noProof/>
+        </w:rPr>
+        <w:drawing>
+          <wp:inline distT="0" distB="0" distL="0" distR="0" wp14:anchorId="1DAE3920" wp14:editId="3FD2384C">
+            <wp:extent cx="2775930" cy="2356819"/>
+            <wp:effectExtent l="0" t="0" r="5715" b="5715"/>
+            <wp:docPr id="941831756" name="Picture 1" descr="A screenshot of a computer&#10;&#10;Description automatically generated"/>
+            <wp:cNvGraphicFramePr>
+              <a:graphicFrameLocks xmlns:a="http://schemas.openxmlformats.org/drawingml/2006/main" noChangeAspect="1"/>
+            </wp:cNvGraphicFramePr>
+            <a:graphic xmlns:a="http://schemas.openxmlformats.org/drawingml/2006/main">
+              <a:graphicData uri="http://schemas.openxmlformats.org/drawingml/2006/picture">
+                <pic:pic xmlns:pic="http://schemas.openxmlformats.org/drawingml/2006/picture">
+                  <pic:nvPicPr>
+                    <pic:cNvPr id="941831756" name="Picture 1" descr="A screenshot of a computer&#10;&#10;Description automatically generated"/>
+                    <pic:cNvPicPr/>
+                  </pic:nvPicPr>
+                  <pic:blipFill>
+                    <a:blip r:embed="rId33"/>
+                    <a:stretch>
+                      <a:fillRect/>
+                    </a:stretch>
+                  </pic:blipFill>
+                  <pic:spPr>
+                    <a:xfrm>
+                      <a:off x="0" y="0"/>
+                      <a:ext cx="2775930" cy="2356819"/>
+                    </a:xfrm>
+                    <a:prstGeom prst="rect">
+                      <a:avLst/>
+                    </a:prstGeom>
+                  </pic:spPr>
+                </pic:pic>
+              </a:graphicData>
+            </a:graphic>
+          </wp:inline>
+        </w:drawing>
+      </w:r>
+    </w:p>
+    <w:p>
+      <w:pPr>
+        <w:pStyle w:val="ListParagraph"/>
+        <w:numPr>
+          <w:ilvl w:val="0"/>
+          <w:numId w:val="2"/>
+        </w:numPr>
+      </w:pPr>
+      <w:r>
+        <w:t xml:space="preserve">Use </w:t>
+      </w:r>
+      <w:r>
+        <w:t>09_WPFMessageBox</w:t>
+      </w:r>
+      <w:r>
+        <w:t xml:space="preserve"> for MessageBox formats.</w:t>
+      </w:r>
+    </w:p>
+    <w:p>
+      <w:r>
+        <w:rPr>
+          <w:noProof/>
+        </w:rPr>
+        <w:lastRenderedPageBreak/>
+        <w:drawing>
+          <wp:inline distT="0" distB="0" distL="0" distR="0" wp14:anchorId="7EC693DF" wp14:editId="2323D12B">
+            <wp:extent cx="2824917" cy="2993650"/>
+            <wp:effectExtent l="0" t="0" r="0" b="0"/>
+            <wp:docPr id="1943303007" name="Picture 1" descr="A screenshot of a computer screen&#10;&#10;Description automatically generated"/>
+            <wp:cNvGraphicFramePr>
+              <a:graphicFrameLocks xmlns:a="http://schemas.openxmlformats.org/drawingml/2006/main" noChangeAspect="1"/>
+            </wp:cNvGraphicFramePr>
+            <a:graphic xmlns:a="http://schemas.openxmlformats.org/drawingml/2006/main">
+              <a:graphicData uri="http://schemas.openxmlformats.org/drawingml/2006/picture">
+                <pic:pic xmlns:pic="http://schemas.openxmlformats.org/drawingml/2006/picture">
+                  <pic:nvPicPr>
+                    <pic:cNvPr id="1943303007" name="Picture 1" descr="A screenshot of a computer screen&#10;&#10;Description automatically generated"/>
+                    <pic:cNvPicPr/>
+                  </pic:nvPicPr>
+                  <pic:blipFill>
+                    <a:blip r:embed="rId34"/>
+                    <a:stretch>
+                      <a:fillRect/>
+                    </a:stretch>
+                  </pic:blipFill>
+                  <pic:spPr>
+                    <a:xfrm>
+                      <a:off x="0" y="0"/>
+                      <a:ext cx="2824917" cy="2993650"/>
+                    </a:xfrm>
+                    <a:prstGeom prst="rect">
+                      <a:avLst/>
+                    </a:prstGeom>
+                  </pic:spPr>
+                </pic:pic>
+              </a:graphicData>
+            </a:graphic>
+          </wp:inline>
+        </w:drawing>
+      </w:r>
+      <w:r>
+        <w:rPr>
+          <w:noProof/>
+        </w:rPr>
+        <w:drawing>
+          <wp:inline distT="0" distB="0" distL="0" distR="0" wp14:anchorId="301C1B8A" wp14:editId="41594A76">
+            <wp:extent cx="2803145" cy="2405806"/>
+            <wp:effectExtent l="0" t="0" r="0" b="0"/>
+            <wp:docPr id="326545572" name="Picture 1" descr="A screenshot of a computer&#10;&#10;Description automatically generated"/>
+            <wp:cNvGraphicFramePr>
+              <a:graphicFrameLocks xmlns:a="http://schemas.openxmlformats.org/drawingml/2006/main" noChangeAspect="1"/>
+            </wp:cNvGraphicFramePr>
+            <a:graphic xmlns:a="http://schemas.openxmlformats.org/drawingml/2006/main">
+              <a:graphicData uri="http://schemas.openxmlformats.org/drawingml/2006/picture">
+                <pic:pic xmlns:pic="http://schemas.openxmlformats.org/drawingml/2006/picture">
+                  <pic:nvPicPr>
+                    <pic:cNvPr id="326545572" name="Picture 1" descr="A screenshot of a computer&#10;&#10;Description automatically generated"/>
+                    <pic:cNvPicPr/>
+                  </pic:nvPicPr>
+                  <pic:blipFill>
+                    <a:blip r:embed="rId35"/>
+                    <a:stretch>
+                      <a:fillRect/>
+                    </a:stretch>
+                  </pic:blipFill>
+                  <pic:spPr>
+                    <a:xfrm>
+                      <a:off x="0" y="0"/>
+                      <a:ext cx="2803145" cy="2405806"/>
+                    </a:xfrm>
+                    <a:prstGeom prst="rect">
+                      <a:avLst/>
+                    </a:prstGeom>
+                  </pic:spPr>
+                </pic:pic>
+              </a:graphicData>
+            </a:graphic>
+          </wp:inline>
+        </w:drawing>
+      </w:r>
+    </w:p>
+    <w:p>
+      <w:pPr>
+        <w:pStyle w:val="ListParagraph"/>
+        <w:numPr>
+          <w:ilvl w:val="0"/>
+          <w:numId w:val="2"/>
+        </w:numPr>
+      </w:pPr>
+      <w:r>
+        <w:t xml:space="preserve">Use </w:t>
+      </w:r>
+      <w:r>
+        <w:t>10_WPFOpenFileDialog</w:t>
+      </w:r>
+      <w:r>
+        <w:t xml:space="preserve"> to open the OpenFileDialog window. Within this code is the ability to pass the address back to an object to be used.</w:t>
+      </w:r>
+    </w:p>
+    <w:p>
+      <w:r>
+        <w:rPr>
+          <w:noProof/>
+        </w:rPr>
+        <w:drawing>
+          <wp:inline distT="0" distB="0" distL="0" distR="0" wp14:anchorId="198A55BB" wp14:editId="6B0797A2">
+            <wp:extent cx="6188710" cy="1952625"/>
+            <wp:effectExtent l="0" t="0" r="2540" b="9525"/>
+            <wp:docPr id="57818209" name="Picture 1" descr="A screenshot of a computer&#10;&#10;Description automatically generated"/>
+            <wp:cNvGraphicFramePr>
+              <a:graphicFrameLocks xmlns:a="http://schemas.openxmlformats.org/drawingml/2006/main" noChangeAspect="1"/>
+            </wp:cNvGraphicFramePr>
+            <a:graphic xmlns:a="http://schemas.openxmlformats.org/drawingml/2006/main">
+              <a:graphicData uri="http://schemas.openxmlformats.org/drawingml/2006/picture">
+                <pic:pic xmlns:pic="http://schemas.openxmlformats.org/drawingml/2006/picture">
+                  <pic:nvPicPr>
+                    <pic:cNvPr id="57818209" name="Picture 1" descr="A screenshot of a computer&#10;&#10;Description automatically generated"/>
+                    <pic:cNvPicPr/>
+                  </pic:nvPicPr>
+                  <pic:blipFill>
+                    <a:blip r:embed="rId36"/>
+                    <a:stretch>
+                      <a:fillRect/>
+                    </a:stretch>
+                  </pic:blipFill>
+                  <pic:spPr>
+                    <a:xfrm>
+                      <a:off x="0" y="0"/>
+                      <a:ext cx="6188710" cy="1952625"/>
+                    </a:xfrm>
+                    <a:prstGeom prst="rect">
+                      <a:avLst/>
+                    </a:prstGeom>
+                  </pic:spPr>
+                </pic:pic>
+              </a:graphicData>
+            </a:graphic>
+          </wp:inline>
+        </w:drawing>
+      </w:r>
+    </w:p>
+    <w:p>
+      <w:r>
+        <w:rPr>
+          <w:noProof/>
+        </w:rPr>
+        <w:lastRenderedPageBreak/>
+        <w:drawing>
+          <wp:inline distT="0" distB="0" distL="0" distR="0" wp14:anchorId="1D51249B" wp14:editId="4CF6006F">
+            <wp:extent cx="6188710" cy="3895725"/>
+            <wp:effectExtent l="0" t="0" r="2540" b="9525"/>
+            <wp:docPr id="1252598426" name="Picture 1" descr="A screenshot of a computer&#10;&#10;Description automatically generated"/>
+            <wp:cNvGraphicFramePr>
+              <a:graphicFrameLocks xmlns:a="http://schemas.openxmlformats.org/drawingml/2006/main" noChangeAspect="1"/>
+            </wp:cNvGraphicFramePr>
+            <a:graphic xmlns:a="http://schemas.openxmlformats.org/drawingml/2006/main">
+              <a:graphicData uri="http://schemas.openxmlformats.org/drawingml/2006/picture">
+                <pic:pic xmlns:pic="http://schemas.openxmlformats.org/drawingml/2006/picture">
+                  <pic:nvPicPr>
+                    <pic:cNvPr id="1252598426" name="Picture 1" descr="A screenshot of a computer&#10;&#10;Description automatically generated"/>
+                    <pic:cNvPicPr/>
+                  </pic:nvPicPr>
+                  <pic:blipFill>
+                    <a:blip r:embed="rId37"/>
+                    <a:stretch>
+                      <a:fillRect/>
+                    </a:stretch>
+                  </pic:blipFill>
+                  <pic:spPr>
+                    <a:xfrm>
+                      <a:off x="0" y="0"/>
+                      <a:ext cx="6188710" cy="3895725"/>
+                    </a:xfrm>
+                    <a:prstGeom prst="rect">
+                      <a:avLst/>
+                    </a:prstGeom>
+                  </pic:spPr>
+                </pic:pic>
+              </a:graphicData>
+            </a:graphic>
+          </wp:inline>
+        </w:drawing>
+      </w:r>
+    </w:p>
+    <w:p>
+      <w:pPr>
+        <w:pStyle w:val="ListParagraph"/>
+        <w:numPr>
+          <w:ilvl w:val="0"/>
+          <w:numId w:val="2"/>
+        </w:numPr>
+      </w:pPr>
+      <w:r>
+        <w:t xml:space="preserve">Use </w:t>
+      </w:r>
+      <w:r>
+        <w:t>11_WPFFolderBrowserDialog</w:t>
+      </w:r>
+      <w:r>
+        <w:t xml:space="preserve"> to open the </w:t>
+      </w:r>
+      <w:proofErr w:type="spellStart"/>
+      <w:r>
+        <w:t>OpenFolderDialog</w:t>
+      </w:r>
+      <w:proofErr w:type="spellEnd"/>
+      <w:r>
+        <w:t>.</w:t>
+      </w:r>
+    </w:p>
+    <w:p>
+      <w:r>
+        <w:rPr>
+          <w:noProof/>
+        </w:rPr>
+        <w:drawing>
+          <wp:inline distT="0" distB="0" distL="0" distR="0" wp14:anchorId="147B9006" wp14:editId="6350E6A8">
+            <wp:extent cx="2291503" cy="1404294"/>
+            <wp:effectExtent l="0" t="0" r="0" b="5715"/>
+            <wp:docPr id="546372607" name="Picture 1" descr="A screenshot of a computer&#10;&#10;Description automatically generated"/>
+            <wp:cNvGraphicFramePr>
+              <a:graphicFrameLocks xmlns:a="http://schemas.openxmlformats.org/drawingml/2006/main" noChangeAspect="1"/>
+            </wp:cNvGraphicFramePr>
+            <a:graphic xmlns:a="http://schemas.openxmlformats.org/drawingml/2006/main">
+              <a:graphicData uri="http://schemas.openxmlformats.org/drawingml/2006/picture">
+                <pic:pic xmlns:pic="http://schemas.openxmlformats.org/drawingml/2006/picture">
+                  <pic:nvPicPr>
+                    <pic:cNvPr id="546372607" name="Picture 1" descr="A screenshot of a computer&#10;&#10;Description automatically generated"/>
+                    <pic:cNvPicPr/>
+                  </pic:nvPicPr>
+                  <pic:blipFill>
+                    <a:blip r:embed="rId38"/>
+                    <a:stretch>
+                      <a:fillRect/>
+                    </a:stretch>
+                  </pic:blipFill>
+                  <pic:spPr>
+                    <a:xfrm>
+                      <a:off x="0" y="0"/>
+                      <a:ext cx="2291503" cy="1404294"/>
+                    </a:xfrm>
+                    <a:prstGeom prst="rect">
+                      <a:avLst/>
+                    </a:prstGeom>
+                  </pic:spPr>
+                </pic:pic>
+              </a:graphicData>
+            </a:graphic>
+          </wp:inline>
+        </w:drawing>
+      </w:r>
+    </w:p>
+    <w:p>
+      <w:r>
+        <w:rPr>
+          <w:noProof/>
+        </w:rPr>
+        <w:lastRenderedPageBreak/>
+        <w:drawing>
+          <wp:inline distT="0" distB="0" distL="0" distR="0" wp14:anchorId="31ADA8E1" wp14:editId="6E347E27">
+            <wp:extent cx="6188710" cy="3658235"/>
+            <wp:effectExtent l="0" t="0" r="2540" b="0"/>
+            <wp:docPr id="1534066346" name="Picture 1" descr="A screenshot of a computer&#10;&#10;Description automatically generated"/>
+            <wp:cNvGraphicFramePr>
+              <a:graphicFrameLocks xmlns:a="http://schemas.openxmlformats.org/drawingml/2006/main" noChangeAspect="1"/>
+            </wp:cNvGraphicFramePr>
+            <a:graphic xmlns:a="http://schemas.openxmlformats.org/drawingml/2006/main">
+              <a:graphicData uri="http://schemas.openxmlformats.org/drawingml/2006/picture">
+                <pic:pic xmlns:pic="http://schemas.openxmlformats.org/drawingml/2006/picture">
+                  <pic:nvPicPr>
+                    <pic:cNvPr id="1534066346" name="Picture 1" descr="A screenshot of a computer&#10;&#10;Description automatically generated"/>
+                    <pic:cNvPicPr/>
+                  </pic:nvPicPr>
+                  <pic:blipFill>
+                    <a:blip r:embed="rId39"/>
+                    <a:stretch>
+                      <a:fillRect/>
+                    </a:stretch>
+                  </pic:blipFill>
+                  <pic:spPr>
+                    <a:xfrm>
+                      <a:off x="0" y="0"/>
+                      <a:ext cx="6188710" cy="3658235"/>
+                    </a:xfrm>
+                    <a:prstGeom prst="rect">
+                      <a:avLst/>
+                    </a:prstGeom>
+                  </pic:spPr>
+                </pic:pic>
+              </a:graphicData>
+            </a:graphic>
+          </wp:inline>
+        </w:drawing>
+      </w:r>
+    </w:p>
+    <w:p/>
+    <w:p>
+      <w:pPr>
+        <w:pStyle w:val="ListParagraph"/>
+        <w:numPr>
+          <w:ilvl w:val="0"/>
+          <w:numId w:val="2"/>
+        </w:numPr>
+      </w:pPr>
+      <w:r>
+        <w:t xml:space="preserve">Use </w:t>
+      </w:r>
+      <w:r>
+        <w:t>12_WPFListView</w:t>
+      </w:r>
+      <w:r>
+        <w:t xml:space="preserve"> to manipulate a list of items. This is a volatile list so disappears on close.</w:t>
+      </w:r>
+    </w:p>
+    <w:p>
+      <w:r>
+        <w:rPr>
+          <w:noProof/>
+        </w:rPr>
+        <w:drawing>
+          <wp:inline distT="0" distB="0" distL="0" distR="0" wp14:anchorId="6ED883C5" wp14:editId="03440219">
+            <wp:extent cx="3761113" cy="3826429"/>
+            <wp:effectExtent l="0" t="0" r="0" b="3175"/>
+            <wp:docPr id="1882205009" name="Picture 1" descr="A screenshot of a computer&#10;&#10;Description automatically generated"/>
+            <wp:cNvGraphicFramePr>
+              <a:graphicFrameLocks xmlns:a="http://schemas.openxmlformats.org/drawingml/2006/main" noChangeAspect="1"/>
+            </wp:cNvGraphicFramePr>
+            <a:graphic xmlns:a="http://schemas.openxmlformats.org/drawingml/2006/main">
+              <a:graphicData uri="http://schemas.openxmlformats.org/drawingml/2006/picture">
+                <pic:pic xmlns:pic="http://schemas.openxmlformats.org/drawingml/2006/picture">
+                  <pic:nvPicPr>
+                    <pic:cNvPr id="1882205009" name="Picture 1" descr="A screenshot of a computer&#10;&#10;Description automatically generated"/>
+                    <pic:cNvPicPr/>
+                  </pic:nvPicPr>
+                  <pic:blipFill>
+                    <a:blip r:embed="rId40"/>
+                    <a:stretch>
+                      <a:fillRect/>
+                    </a:stretch>
+                  </pic:blipFill>
+                  <pic:spPr>
+                    <a:xfrm>
+                      <a:off x="0" y="0"/>
+                      <a:ext cx="3761113" cy="3826429"/>
+                    </a:xfrm>
+                    <a:prstGeom prst="rect">
+                      <a:avLst/>
+                    </a:prstGeom>
+                  </pic:spPr>
+                </pic:pic>
+              </a:graphicData>
+            </a:graphic>
+          </wp:inline>
+        </w:drawing>
+      </w:r>
+    </w:p>
+    <w:p/>
+    <w:p>
+      <w:pPr>
+        <w:pStyle w:val="ListParagraph"/>
+        <w:numPr>
+          <w:ilvl w:val="0"/>
+          <w:numId w:val="2"/>
+        </w:numPr>
+      </w:pPr>
+      <w:r>
+        <w:lastRenderedPageBreak/>
+        <w:t xml:space="preserve">Use </w:t>
+      </w:r>
+      <w:r>
+        <w:t>13_WPFObservableCollections</w:t>
+      </w:r>
+      <w:r>
+        <w:t xml:space="preserve"> working with the ListView like the previous example but a much better way of doing it.</w:t>
+      </w:r>
+    </w:p>
+    <w:p>
+      <w:r>
+        <w:rPr>
+          <w:noProof/>
+        </w:rPr>
+        <w:drawing>
+          <wp:inline distT="0" distB="0" distL="0" distR="0" wp14:anchorId="6311315A" wp14:editId="259F3359">
+            <wp:extent cx="3744784" cy="3771999"/>
+            <wp:effectExtent l="0" t="0" r="8255" b="0"/>
+            <wp:docPr id="987336884" name="Picture 1" descr="A screenshot of a computer&#10;&#10;Description automatically generated"/>
+            <wp:cNvGraphicFramePr>
+              <a:graphicFrameLocks xmlns:a="http://schemas.openxmlformats.org/drawingml/2006/main" noChangeAspect="1"/>
+            </wp:cNvGraphicFramePr>
+            <a:graphic xmlns:a="http://schemas.openxmlformats.org/drawingml/2006/main">
+              <a:graphicData uri="http://schemas.openxmlformats.org/drawingml/2006/picture">
+                <pic:pic xmlns:pic="http://schemas.openxmlformats.org/drawingml/2006/picture">
+                  <pic:nvPicPr>
+                    <pic:cNvPr id="987336884" name="Picture 1" descr="A screenshot of a computer&#10;&#10;Description automatically generated"/>
+                    <pic:cNvPicPr/>
+                  </pic:nvPicPr>
+                  <pic:blipFill>
+                    <a:blip r:embed="rId41"/>
+                    <a:stretch>
+                      <a:fillRect/>
+                    </a:stretch>
+                  </pic:blipFill>
+                  <pic:spPr>
+                    <a:xfrm>
+                      <a:off x="0" y="0"/>
+                      <a:ext cx="3744784" cy="3771999"/>
+                    </a:xfrm>
+                    <a:prstGeom prst="rect">
+                      <a:avLst/>
+                    </a:prstGeom>
+                  </pic:spPr>
+                </pic:pic>
+              </a:graphicData>
+            </a:graphic>
+          </wp:inline>
+        </w:drawing>
+      </w:r>
+    </w:p>
+    <w:p/>
+    <w:p>
+      <w:pPr>
+        <w:pStyle w:val="ListParagraph"/>
+        <w:numPr>
+          <w:ilvl w:val="0"/>
+          <w:numId w:val="2"/>
+        </w:numPr>
+      </w:pPr>
+      <w:r>
+        <w:t xml:space="preserve">Use </w:t>
+      </w:r>
+      <w:r>
+        <w:t>14_WPFStackPanel</w:t>
+      </w:r>
+      <w:r>
+        <w:t xml:space="preserve"> as a good example of working with the StackPanel.</w:t>
+      </w:r>
+    </w:p>
+    <w:p>
+      <w:r>
+        <w:rPr>
+          <w:noProof/>
+        </w:rPr>
+        <w:drawing>
+          <wp:inline distT="0" distB="0" distL="0" distR="0" wp14:anchorId="6781AC28" wp14:editId="74B657AA">
+            <wp:extent cx="3771999" cy="3799214"/>
+            <wp:effectExtent l="0" t="0" r="0" b="0"/>
+            <wp:docPr id="654421443" name="Picture 1" descr="A screenshot of a computer&#10;&#10;Description automatically generated"/>
+            <wp:cNvGraphicFramePr>
+              <a:graphicFrameLocks xmlns:a="http://schemas.openxmlformats.org/drawingml/2006/main" noChangeAspect="1"/>
+            </wp:cNvGraphicFramePr>
+            <a:graphic xmlns:a="http://schemas.openxmlformats.org/drawingml/2006/main">
+              <a:graphicData uri="http://schemas.openxmlformats.org/drawingml/2006/picture">
+                <pic:pic xmlns:pic="http://schemas.openxmlformats.org/drawingml/2006/picture">
+                  <pic:nvPicPr>
+                    <pic:cNvPr id="654421443" name="Picture 1" descr="A screenshot of a computer&#10;&#10;Description automatically generated"/>
+                    <pic:cNvPicPr/>
+                  </pic:nvPicPr>
+                  <pic:blipFill>
+                    <a:blip r:embed="rId42"/>
+                    <a:stretch>
+                      <a:fillRect/>
+                    </a:stretch>
+                  </pic:blipFill>
+                  <pic:spPr>
+                    <a:xfrm>
+                      <a:off x="0" y="0"/>
+                      <a:ext cx="3771999" cy="3799214"/>
+                    </a:xfrm>
+                    <a:prstGeom prst="rect">
+                      <a:avLst/>
+                    </a:prstGeom>
+                  </pic:spPr>
+                </pic:pic>
+              </a:graphicData>
+            </a:graphic>
+          </wp:inline>
+        </w:drawing>
+      </w:r>
+    </w:p>
+    <w:p>
+      <w:pPr>
+        <w:pStyle w:val="ListParagraph"/>
+        <w:numPr>
+          <w:ilvl w:val="0"/>
+          <w:numId w:val="2"/>
+        </w:numPr>
+      </w:pPr>
+      <w:r>
+        <w:lastRenderedPageBreak/>
+        <w:t xml:space="preserve">Use </w:t>
+      </w:r>
+      <w:r>
+        <w:t>15_WPFGridSplitter</w:t>
+      </w:r>
+      <w:r>
+        <w:t xml:space="preserve"> as a good example of the GridSplitter</w:t>
+      </w:r>
+    </w:p>
+    <w:p>
+      <w:r>
+        <w:rPr>
+          <w:noProof/>
+        </w:rPr>
+        <w:drawing>
+          <wp:inline distT="0" distB="0" distL="0" distR="0" wp14:anchorId="124E0C7F" wp14:editId="574221CD">
+            <wp:extent cx="3766556" cy="3810100"/>
+            <wp:effectExtent l="0" t="0" r="5715" b="0"/>
+            <wp:docPr id="1257691179" name="Picture 1" descr="A screenshot of a computer&#10;&#10;Description automatically generated"/>
+            <wp:cNvGraphicFramePr>
+              <a:graphicFrameLocks xmlns:a="http://schemas.openxmlformats.org/drawingml/2006/main" noChangeAspect="1"/>
+            </wp:cNvGraphicFramePr>
+            <a:graphic xmlns:a="http://schemas.openxmlformats.org/drawingml/2006/main">
+              <a:graphicData uri="http://schemas.openxmlformats.org/drawingml/2006/picture">
+                <pic:pic xmlns:pic="http://schemas.openxmlformats.org/drawingml/2006/picture">
+                  <pic:nvPicPr>
+                    <pic:cNvPr id="1257691179" name="Picture 1" descr="A screenshot of a computer&#10;&#10;Description automatically generated"/>
+                    <pic:cNvPicPr/>
+                  </pic:nvPicPr>
+                  <pic:blipFill>
+                    <a:blip r:embed="rId43"/>
+                    <a:stretch>
+                      <a:fillRect/>
+                    </a:stretch>
+                  </pic:blipFill>
+                  <pic:spPr>
+                    <a:xfrm>
+                      <a:off x="0" y="0"/>
+                      <a:ext cx="3766556" cy="3810100"/>
+                    </a:xfrm>
+                    <a:prstGeom prst="rect">
+                      <a:avLst/>
+                    </a:prstGeom>
+                  </pic:spPr>
+                </pic:pic>
+              </a:graphicData>
+            </a:graphic>
+          </wp:inline>
+        </w:drawing>
+      </w:r>
+    </w:p>
+    <w:p>
+      <w:pPr>
+        <w:pStyle w:val="ListParagraph"/>
+        <w:numPr>
+          <w:ilvl w:val="0"/>
+          <w:numId w:val="2"/>
+        </w:numPr>
+      </w:pPr>
+      <w:r>
+        <w:t xml:space="preserve">Use </w:t>
+      </w:r>
+      <w:r>
+        <w:t>16_WPFExpander</w:t>
+      </w:r>
+      <w:r>
+        <w:t xml:space="preserve"> as a good example of using the Expander.</w:t>
+      </w:r>
+    </w:p>
+    <w:p>
+      <w:r>
+        <w:rPr>
+          <w:noProof/>
+        </w:rPr>
+        <w:drawing>
+          <wp:inline distT="0" distB="0" distL="0" distR="0" wp14:anchorId="1F17A21F" wp14:editId="68B34145">
+            <wp:extent cx="3766556" cy="3793771"/>
+            <wp:effectExtent l="0" t="0" r="5715" b="0"/>
+            <wp:docPr id="1277296725" name="Picture 1" descr="A screenshot of a computer&#10;&#10;Description automatically generated"/>
+            <wp:cNvGraphicFramePr>
+              <a:graphicFrameLocks xmlns:a="http://schemas.openxmlformats.org/drawingml/2006/main" noChangeAspect="1"/>
+            </wp:cNvGraphicFramePr>
+            <a:graphic xmlns:a="http://schemas.openxmlformats.org/drawingml/2006/main">
+              <a:graphicData uri="http://schemas.openxmlformats.org/drawingml/2006/picture">
+                <pic:pic xmlns:pic="http://schemas.openxmlformats.org/drawingml/2006/picture">
+                  <pic:nvPicPr>
+                    <pic:cNvPr id="1277296725" name="Picture 1" descr="A screenshot of a computer&#10;&#10;Description automatically generated"/>
+                    <pic:cNvPicPr/>
+                  </pic:nvPicPr>
+                  <pic:blipFill>
+                    <a:blip r:embed="rId44"/>
+                    <a:stretch>
+                      <a:fillRect/>
+                    </a:stretch>
+                  </pic:blipFill>
+                  <pic:spPr>
+                    <a:xfrm>
+                      <a:off x="0" y="0"/>
+                      <a:ext cx="3766556" cy="3793771"/>
+                    </a:xfrm>
+                    <a:prstGeom prst="rect">
+                      <a:avLst/>
+                    </a:prstGeom>
+                  </pic:spPr>
+                </pic:pic>
+              </a:graphicData>
+            </a:graphic>
+          </wp:inline>
+        </w:drawing>
+      </w:r>
+    </w:p>
+    <w:p/>
+    <w:p/>
+    <w:p>
+      <w:pPr>
+        <w:pStyle w:val="ListParagraph"/>
+        <w:numPr>
+          <w:ilvl w:val="0"/>
+          <w:numId w:val="2"/>
+        </w:numPr>
+      </w:pPr>
+      <w:r>
+        <w:lastRenderedPageBreak/>
+        <w:t xml:space="preserve">Use </w:t>
+      </w:r>
+      <w:r>
+        <w:t>17_WPFScrollViewer</w:t>
+      </w:r>
+      <w:r>
+        <w:t xml:space="preserve"> as a good example of the </w:t>
+      </w:r>
+      <w:proofErr w:type="spellStart"/>
+      <w:r>
+        <w:t>ScrollViewer</w:t>
+      </w:r>
+      <w:proofErr w:type="spellEnd"/>
+    </w:p>
+    <w:p>
+      <w:r>
+        <w:rPr>
+          <w:noProof/>
+        </w:rPr>
+        <w:drawing>
+          <wp:inline distT="0" distB="0" distL="0" distR="0" wp14:anchorId="3FDBF53E" wp14:editId="745C2B0E">
+            <wp:extent cx="3298458" cy="3309344"/>
+            <wp:effectExtent l="0" t="0" r="0" b="5715"/>
+            <wp:docPr id="244756628" name="Picture 1" descr="A screenshot of a computer&#10;&#10;Description automatically generated"/>
+            <wp:cNvGraphicFramePr>
+              <a:graphicFrameLocks xmlns:a="http://schemas.openxmlformats.org/drawingml/2006/main" noChangeAspect="1"/>
+            </wp:cNvGraphicFramePr>
+            <a:graphic xmlns:a="http://schemas.openxmlformats.org/drawingml/2006/main">
+              <a:graphicData uri="http://schemas.openxmlformats.org/drawingml/2006/picture">
+                <pic:pic xmlns:pic="http://schemas.openxmlformats.org/drawingml/2006/picture">
+                  <pic:nvPicPr>
+                    <pic:cNvPr id="244756628" name="Picture 1" descr="A screenshot of a computer&#10;&#10;Description automatically generated"/>
+                    <pic:cNvPicPr/>
+                  </pic:nvPicPr>
+                  <pic:blipFill>
+                    <a:blip r:embed="rId45"/>
+                    <a:stretch>
+                      <a:fillRect/>
+                    </a:stretch>
+                  </pic:blipFill>
+                  <pic:spPr>
+                    <a:xfrm>
+                      <a:off x="0" y="0"/>
+                      <a:ext cx="3298458" cy="3309344"/>
+                    </a:xfrm>
+                    <a:prstGeom prst="rect">
+                      <a:avLst/>
+                    </a:prstGeom>
+                  </pic:spPr>
+                </pic:pic>
+              </a:graphicData>
+            </a:graphic>
+          </wp:inline>
+        </w:drawing>
+      </w:r>
+    </w:p>
+    <w:p/>
+    <w:p>
+      <w:pPr>
+        <w:pStyle w:val="ListParagraph"/>
+        <w:numPr>
+          <w:ilvl w:val="0"/>
+          <w:numId w:val="2"/>
+        </w:numPr>
+      </w:pPr>
+      <w:r>
+        <w:t xml:space="preserve">Use </w:t>
+      </w:r>
+      <w:r>
+        <w:t>18_WPFCustomApp</w:t>
+      </w:r>
+      <w:r>
+        <w:t xml:space="preserve"> to build a basic custom window with minimise, maximise and close.</w:t>
+      </w:r>
+    </w:p>
+    <w:p>
+      <w:r>
+        <w:rPr>
+          <w:noProof/>
+        </w:rPr>
+        <w:drawing>
+          <wp:inline distT="0" distB="0" distL="0" distR="0" wp14:anchorId="0EECA8A2" wp14:editId="280DFBBC">
+            <wp:extent cx="2999093" cy="3009979"/>
+            <wp:effectExtent l="0" t="0" r="0" b="0"/>
+            <wp:docPr id="376141994" name="Picture 1" descr="A screenshot of a computer&#10;&#10;Description automatically generated"/>
+            <wp:cNvGraphicFramePr>
+              <a:graphicFrameLocks xmlns:a="http://schemas.openxmlformats.org/drawingml/2006/main" noChangeAspect="1"/>
+            </wp:cNvGraphicFramePr>
+            <a:graphic xmlns:a="http://schemas.openxmlformats.org/drawingml/2006/main">
+              <a:graphicData uri="http://schemas.openxmlformats.org/drawingml/2006/picture">
+                <pic:pic xmlns:pic="http://schemas.openxmlformats.org/drawingml/2006/picture">
+                  <pic:nvPicPr>
+                    <pic:cNvPr id="376141994" name="Picture 1" descr="A screenshot of a computer&#10;&#10;Description automatically generated"/>
+                    <pic:cNvPicPr/>
+                  </pic:nvPicPr>
+                  <pic:blipFill>
+                    <a:blip r:embed="rId46"/>
+                    <a:stretch>
+                      <a:fillRect/>
+                    </a:stretch>
+                  </pic:blipFill>
+                  <pic:spPr>
+                    <a:xfrm>
+                      <a:off x="0" y="0"/>
+                      <a:ext cx="2999093" cy="3009979"/>
+                    </a:xfrm>
+                    <a:prstGeom prst="rect">
+                      <a:avLst/>
+                    </a:prstGeom>
+                  </pic:spPr>
+                </pic:pic>
+              </a:graphicData>
+            </a:graphic>
+          </wp:inline>
+        </w:drawing>
+      </w:r>
+    </w:p>
+    <w:p/>
+    <w:p>
+      <w:pPr>
+        <w:pStyle w:val="ListParagraph"/>
+        <w:numPr>
+          <w:ilvl w:val="0"/>
+          <w:numId w:val="2"/>
+        </w:numPr>
+      </w:pPr>
+      <w:r>
+        <w:t xml:space="preserve">Use </w:t>
+      </w:r>
+      <w:r>
+        <w:t>19_WPFOpeningCustomWindows</w:t>
+      </w:r>
+      <w:r>
+        <w:t xml:space="preserve"> to help with opening custom windows.</w:t>
+      </w:r>
+    </w:p>
+    <w:p>
+      <w:r>
+        <w:rPr>
+          <w:noProof/>
+        </w:rPr>
+        <w:lastRenderedPageBreak/>
+        <w:drawing>
+          <wp:inline distT="0" distB="0" distL="0" distR="0" wp14:anchorId="3B7F2D92" wp14:editId="1903FE74">
+            <wp:extent cx="2814031" cy="2841246"/>
+            <wp:effectExtent l="0" t="0" r="5715" b="0"/>
+            <wp:docPr id="241065292" name="Picture 1" descr="A screenshot of a computer&#10;&#10;Description automatically generated"/>
+            <wp:cNvGraphicFramePr>
+              <a:graphicFrameLocks xmlns:a="http://schemas.openxmlformats.org/drawingml/2006/main" noChangeAspect="1"/>
+            </wp:cNvGraphicFramePr>
+            <a:graphic xmlns:a="http://schemas.openxmlformats.org/drawingml/2006/main">
+              <a:graphicData uri="http://schemas.openxmlformats.org/drawingml/2006/picture">
+                <pic:pic xmlns:pic="http://schemas.openxmlformats.org/drawingml/2006/picture">
+                  <pic:nvPicPr>
+                    <pic:cNvPr id="241065292" name="Picture 1" descr="A screenshot of a computer&#10;&#10;Description automatically generated"/>
+                    <pic:cNvPicPr/>
+                  </pic:nvPicPr>
+                  <pic:blipFill>
+                    <a:blip r:embed="rId47"/>
+                    <a:stretch>
+                      <a:fillRect/>
+                    </a:stretch>
+                  </pic:blipFill>
+                  <pic:spPr>
+                    <a:xfrm>
+                      <a:off x="0" y="0"/>
+                      <a:ext cx="2814031" cy="2841246"/>
+                    </a:xfrm>
+                    <a:prstGeom prst="rect">
+                      <a:avLst/>
+                    </a:prstGeom>
+                  </pic:spPr>
+                </pic:pic>
+              </a:graphicData>
+            </a:graphic>
+          </wp:inline>
+        </w:drawing>
+      </w:r>
+      <w:r>
+        <w:rPr>
+          <w:noProof/>
+        </w:rPr>
+        <w:drawing>
+          <wp:inline distT="0" distB="0" distL="0" distR="0" wp14:anchorId="49455566" wp14:editId="03E9F8CF">
+            <wp:extent cx="2803145" cy="2863018"/>
+            <wp:effectExtent l="0" t="0" r="0" b="0"/>
+            <wp:docPr id="788411286" name="Picture 1" descr="A screenshot of a computer&#10;&#10;Description automatically generated"/>
+            <wp:cNvGraphicFramePr>
+              <a:graphicFrameLocks xmlns:a="http://schemas.openxmlformats.org/drawingml/2006/main" noChangeAspect="1"/>
+            </wp:cNvGraphicFramePr>
+            <a:graphic xmlns:a="http://schemas.openxmlformats.org/drawingml/2006/main">
+              <a:graphicData uri="http://schemas.openxmlformats.org/drawingml/2006/picture">
+                <pic:pic xmlns:pic="http://schemas.openxmlformats.org/drawingml/2006/picture">
+                  <pic:nvPicPr>
+                    <pic:cNvPr id="788411286" name="Picture 1" descr="A screenshot of a computer&#10;&#10;Description automatically generated"/>
+                    <pic:cNvPicPr/>
+                  </pic:nvPicPr>
+                  <pic:blipFill>
+                    <a:blip r:embed="rId48"/>
+                    <a:stretch>
+                      <a:fillRect/>
+                    </a:stretch>
+                  </pic:blipFill>
+                  <pic:spPr>
+                    <a:xfrm>
+                      <a:off x="0" y="0"/>
+                      <a:ext cx="2803145" cy="2863018"/>
+                    </a:xfrm>
+                    <a:prstGeom prst="rect">
+                      <a:avLst/>
+                    </a:prstGeom>
+                  </pic:spPr>
+                </pic:pic>
+              </a:graphicData>
+            </a:graphic>
+          </wp:inline>
+        </w:drawing>
+      </w:r>
+      <w:r>
+        <w:rPr>
+          <w:noProof/>
+        </w:rPr>
+        <w:drawing>
+          <wp:inline distT="0" distB="0" distL="0" distR="0" wp14:anchorId="41FACD01" wp14:editId="4D9774DB">
+            <wp:extent cx="2786816" cy="2830360"/>
+            <wp:effectExtent l="0" t="0" r="0" b="8255"/>
+            <wp:docPr id="1964477951" name="Picture 1" descr="A screenshot of a computer&#10;&#10;Description automatically generated"/>
+            <wp:cNvGraphicFramePr>
+              <a:graphicFrameLocks xmlns:a="http://schemas.openxmlformats.org/drawingml/2006/main" noChangeAspect="1"/>
+            </wp:cNvGraphicFramePr>
+            <a:graphic xmlns:a="http://schemas.openxmlformats.org/drawingml/2006/main">
+              <a:graphicData uri="http://schemas.openxmlformats.org/drawingml/2006/picture">
+                <pic:pic xmlns:pic="http://schemas.openxmlformats.org/drawingml/2006/picture">
+                  <pic:nvPicPr>
+                    <pic:cNvPr id="1964477951" name="Picture 1" descr="A screenshot of a computer&#10;&#10;Description automatically generated"/>
+                    <pic:cNvPicPr/>
+                  </pic:nvPicPr>
+                  <pic:blipFill>
+                    <a:blip r:embed="rId49"/>
+                    <a:stretch>
+                      <a:fillRect/>
+                    </a:stretch>
+                  </pic:blipFill>
+                  <pic:spPr>
+                    <a:xfrm>
+                      <a:off x="0" y="0"/>
+                      <a:ext cx="2786816" cy="2830360"/>
+                    </a:xfrm>
+                    <a:prstGeom prst="rect">
+                      <a:avLst/>
+                    </a:prstGeom>
+                  </pic:spPr>
+                </pic:pic>
+              </a:graphicData>
+            </a:graphic>
+          </wp:inline>
+        </w:drawing>
+      </w:r>
+    </w:p>
+    <w:p/>
+    <w:p>
+      <w:pPr>
+        <w:pStyle w:val="ListParagraph"/>
+        <w:numPr>
+          <w:ilvl w:val="0"/>
+          <w:numId w:val="2"/>
+        </w:numPr>
+      </w:pPr>
+      <w:r>
+        <w:t xml:space="preserve">Use </w:t>
+      </w:r>
+      <w:r>
+        <w:t>20_WPFReusableStyles</w:t>
+      </w:r>
+      <w:r>
+        <w:t xml:space="preserve"> for creating reusable styles project wide.</w:t>
+      </w:r>
+    </w:p>
+    <w:p>
+      <w:r>
+        <w:rPr>
+          <w:noProof/>
+        </w:rPr>
+        <w:lastRenderedPageBreak/>
+        <w:drawing>
+          <wp:inline distT="0" distB="0" distL="0" distR="0" wp14:anchorId="466AD910" wp14:editId="0C161D0C">
+            <wp:extent cx="2786816" cy="5715149"/>
+            <wp:effectExtent l="0" t="0" r="0" b="0"/>
+            <wp:docPr id="1730274836" name="Picture 1" descr="A screenshot of a computer screen&#10;&#10;Description automatically generated"/>
+            <wp:cNvGraphicFramePr>
+              <a:graphicFrameLocks xmlns:a="http://schemas.openxmlformats.org/drawingml/2006/main" noChangeAspect="1"/>
+            </wp:cNvGraphicFramePr>
+            <a:graphic xmlns:a="http://schemas.openxmlformats.org/drawingml/2006/main">
+              <a:graphicData uri="http://schemas.openxmlformats.org/drawingml/2006/picture">
+                <pic:pic xmlns:pic="http://schemas.openxmlformats.org/drawingml/2006/picture">
+                  <pic:nvPicPr>
+                    <pic:cNvPr id="1730274836" name="Picture 1" descr="A screenshot of a computer screen&#10;&#10;Description automatically generated"/>
+                    <pic:cNvPicPr/>
+                  </pic:nvPicPr>
+                  <pic:blipFill>
+                    <a:blip r:embed="rId50"/>
+                    <a:stretch>
+                      <a:fillRect/>
+                    </a:stretch>
+                  </pic:blipFill>
+                  <pic:spPr>
+                    <a:xfrm>
+                      <a:off x="0" y="0"/>
+                      <a:ext cx="2786816" cy="5715149"/>
+                    </a:xfrm>
+                    <a:prstGeom prst="rect">
+                      <a:avLst/>
+                    </a:prstGeom>
+                  </pic:spPr>
+                </pic:pic>
+              </a:graphicData>
+            </a:graphic>
+          </wp:inline>
+        </w:drawing>
+      </w:r>
+    </w:p>
+    <w:p>
+      <w:pPr>
+        <w:pStyle w:val="ListParagraph"/>
+        <w:numPr>
+          <w:ilvl w:val="0"/>
+          <w:numId w:val="2"/>
+        </w:numPr>
+      </w:pPr>
+      <w:r>
+        <w:t xml:space="preserve">Use </w:t>
+      </w:r>
+      <w:r>
+        <w:t>21_WPFStylesAndControlTemplates3</w:t>
+      </w:r>
+      <w:r>
+        <w:t xml:space="preserve"> for how to add styles from the web </w:t>
+      </w:r>
+      <w:hyperlink r:id="rId51" w:history="1">
+        <w:r>
+          <w:t>https://learn.microsoft.com/en-us/dotnet/desktop/wpf/controls/control-styles-and-templates?view=netframeworkdesktop-4.8</w:t>
         </w:r>
       </w:hyperlink>
-    </w:p>
-    <w:p>
-      <w:pPr>
-        <w:pStyle w:val="ListParagraph"/>
-        <w:numPr>
-          <w:ilvl w:val="0"/>
-          <w:numId w:val="1"/>
-        </w:numPr>
-      </w:pPr>
-      <w:hyperlink r:id="rId20" w:history="1">
-        <w:r>
-          <w:rPr>
-            <w:rStyle w:val="Hyperlink"/>
-          </w:rPr>
-          <w:t xml:space="preserve">C# WPF Tutorial #17 – </w:t>
-        </w:r>
-        <w:proofErr w:type="spellStart"/>
-        <w:r>
-          <w:rPr>
-            <w:rStyle w:val="Hyperlink"/>
-          </w:rPr>
-          <w:t>ScrollViewer</w:t>
-        </w:r>
-        <w:proofErr w:type="spellEnd"/>
-      </w:hyperlink>
-    </w:p>
-    <w:p>
-      <w:pPr>
-        <w:pStyle w:val="ListParagraph"/>
-        <w:numPr>
-          <w:ilvl w:val="0"/>
-          <w:numId w:val="1"/>
-        </w:numPr>
-      </w:pPr>
-      <w:hyperlink r:id="rId21" w:history="1">
-        <w:r>
-          <w:rPr>
-            <w:rStyle w:val="Hyperlink"/>
-          </w:rPr>
-          <w:t>C# WPF Tutorial #18 - Custom Application Window and Title Bar</w:t>
-        </w:r>
-      </w:hyperlink>
-    </w:p>
-    <w:p>
-      <w:pPr>
-        <w:pStyle w:val="ListParagraph"/>
-        <w:numPr>
-          <w:ilvl w:val="0"/>
-          <w:numId w:val="1"/>
-        </w:numPr>
-      </w:pPr>
-      <w:hyperlink r:id="rId22" w:history="1">
-        <w:r>
-          <w:rPr>
-            <w:rStyle w:val="Hyperlink"/>
-          </w:rPr>
-          <w:t xml:space="preserve">C# WPF Tutorial #19 - Opening Custom Windows with Show and </w:t>
-        </w:r>
-        <w:proofErr w:type="spellStart"/>
-        <w:r>
-          <w:rPr>
-            <w:rStyle w:val="Hyperlink"/>
-          </w:rPr>
-          <w:t>ShowDialog</w:t>
-        </w:r>
-        <w:proofErr w:type="spellEnd"/>
-      </w:hyperlink>
-    </w:p>
-    <w:p>
-      <w:pPr>
-        <w:pStyle w:val="ListParagraph"/>
-        <w:numPr>
-          <w:ilvl w:val="0"/>
-          <w:numId w:val="1"/>
-        </w:numPr>
-      </w:pPr>
-      <w:hyperlink r:id="rId23" w:history="1">
-        <w:r>
-          <w:rPr>
-            <w:rStyle w:val="Hyperlink"/>
-          </w:rPr>
-          <w:t>C# WPF Tutorial #20 - Reusable Style Resources</w:t>
-        </w:r>
-      </w:hyperlink>
-    </w:p>
-    <w:p>
-      <w:pPr>
-        <w:pStyle w:val="ListParagraph"/>
-        <w:numPr>
-          <w:ilvl w:val="0"/>
-          <w:numId w:val="1"/>
-        </w:numPr>
-      </w:pPr>
-      <w:hyperlink r:id="rId24" w:history="1">
-        <w:r>
-          <w:rPr>
-            <w:rStyle w:val="Hyperlink"/>
-          </w:rPr>
-          <w:t xml:space="preserve">C# WPF Tutorial #21 - Styles and </w:t>
-        </w:r>
-        <w:proofErr w:type="spellStart"/>
-        <w:r>
-          <w:rPr>
-            <w:rStyle w:val="Hyperlink"/>
-          </w:rPr>
-          <w:t>ControlTemplates</w:t>
-        </w:r>
-        <w:proofErr w:type="spellEnd"/>
-      </w:hyperlink>
-    </w:p>
-    <w:p>
-      <w:pPr>
-        <w:pStyle w:val="ListParagraph"/>
-        <w:numPr>
-          <w:ilvl w:val="0"/>
-          <w:numId w:val="1"/>
-        </w:numPr>
-      </w:pPr>
-      <w:hyperlink r:id="rId25" w:history="1">
-        <w:r>
-          <w:rPr>
-            <w:rStyle w:val="Hyperlink"/>
-          </w:rPr>
-          <w:t>C# WPF Tutorial #22 - What is MVVM?</w:t>
-        </w:r>
-      </w:hyperlink>
-    </w:p>
-    <w:p>
-      <w:pPr>
-        <w:pStyle w:val="ListParagraph"/>
-        <w:numPr>
-          <w:ilvl w:val="0"/>
-          <w:numId w:val="1"/>
-        </w:numPr>
-      </w:pPr>
-      <w:hyperlink r:id="rId26" w:history="1">
-        <w:r>
-          <w:rPr>
-            <w:rStyle w:val="Hyperlink"/>
-          </w:rPr>
-          <w:t xml:space="preserve">C# WPF Tutorial #23 - Using </w:t>
-        </w:r>
-        <w:proofErr w:type="spellStart"/>
-        <w:r>
-          <w:rPr>
-            <w:rStyle w:val="Hyperlink"/>
-          </w:rPr>
-          <w:t>ViewModels</w:t>
-        </w:r>
-        <w:proofErr w:type="spellEnd"/>
-        <w:r>
-          <w:rPr>
-            <w:rStyle w:val="Hyperlink"/>
-          </w:rPr>
-          <w:t xml:space="preserve"> in MVVM</w:t>
-        </w:r>
-      </w:hyperlink>
-    </w:p>
-    <w:p>
-      <w:pPr>
-        <w:pStyle w:val="ListParagraph"/>
-        <w:numPr>
-          <w:ilvl w:val="0"/>
-          <w:numId w:val="1"/>
-        </w:numPr>
-      </w:pPr>
-      <w:hyperlink r:id="rId27" w:history="1">
-        <w:r>
-          <w:rPr>
-            <w:rStyle w:val="Hyperlink"/>
-          </w:rPr>
-          <w:t xml:space="preserve">C# WPF Tutorial #24 - Using </w:t>
-        </w:r>
-        <w:proofErr w:type="spellStart"/>
-        <w:r>
-          <w:rPr>
-            <w:rStyle w:val="Hyperlink"/>
-          </w:rPr>
-          <w:t>RelayCommand</w:t>
-        </w:r>
-        <w:proofErr w:type="spellEnd"/>
-        <w:r>
-          <w:rPr>
-            <w:rStyle w:val="Hyperlink"/>
-          </w:rPr>
-          <w:t xml:space="preserve"> in MVVM</w:t>
-        </w:r>
-      </w:hyperlink>
+      <w:r>
+        <w:t xml:space="preserve"> </w:t>
+      </w:r>
+    </w:p>
+    <w:p>
+      <w:r>
+        <w:rPr>
+          <w:noProof/>
+        </w:rPr>
+        <w:lastRenderedPageBreak/>
+        <w:drawing>
+          <wp:inline distT="0" distB="0" distL="0" distR="0" wp14:anchorId="47650DDB" wp14:editId="0AD162C1">
+            <wp:extent cx="3766556" cy="2373148"/>
+            <wp:effectExtent l="0" t="0" r="5715" b="8255"/>
+            <wp:docPr id="1663722238" name="Picture 1" descr="A screenshot of a computer&#10;&#10;Description automatically generated"/>
+            <wp:cNvGraphicFramePr>
+              <a:graphicFrameLocks xmlns:a="http://schemas.openxmlformats.org/drawingml/2006/main" noChangeAspect="1"/>
+            </wp:cNvGraphicFramePr>
+            <a:graphic xmlns:a="http://schemas.openxmlformats.org/drawingml/2006/main">
+              <a:graphicData uri="http://schemas.openxmlformats.org/drawingml/2006/picture">
+                <pic:pic xmlns:pic="http://schemas.openxmlformats.org/drawingml/2006/picture">
+                  <pic:nvPicPr>
+                    <pic:cNvPr id="1663722238" name="Picture 1" descr="A screenshot of a computer&#10;&#10;Description automatically generated"/>
+                    <pic:cNvPicPr/>
+                  </pic:nvPicPr>
+                  <pic:blipFill>
+                    <a:blip r:embed="rId52"/>
+                    <a:stretch>
+                      <a:fillRect/>
+                    </a:stretch>
+                  </pic:blipFill>
+                  <pic:spPr>
+                    <a:xfrm>
+                      <a:off x="0" y="0"/>
+                      <a:ext cx="3766556" cy="2373148"/>
+                    </a:xfrm>
+                    <a:prstGeom prst="rect">
+                      <a:avLst/>
+                    </a:prstGeom>
+                  </pic:spPr>
+                </pic:pic>
+              </a:graphicData>
+            </a:graphic>
+          </wp:inline>
+        </w:drawing>
+      </w:r>
+    </w:p>
+    <w:p>
+      <w:pPr>
+        <w:pStyle w:val="ListParagraph"/>
+        <w:numPr>
+          <w:ilvl w:val="0"/>
+          <w:numId w:val="2"/>
+        </w:numPr>
+      </w:pPr>
+      <w:r>
+        <w:t xml:space="preserve">Use </w:t>
+      </w:r>
+      <w:r>
+        <w:t>23_WPFMVVMTest1</w:t>
+      </w:r>
+      <w:r>
+        <w:t xml:space="preserve"> to add / delete items to a list</w:t>
+      </w:r>
+    </w:p>
+    <w:p/>
+    <w:p>
+      <w:r>
+        <w:rPr>
+          <w:noProof/>
+        </w:rPr>
+        <w:drawing>
+          <wp:inline distT="0" distB="0" distL="0" distR="0" wp14:anchorId="1DC63193" wp14:editId="5768955D">
+            <wp:extent cx="4697309" cy="4283641"/>
+            <wp:effectExtent l="0" t="0" r="8255" b="3175"/>
+            <wp:docPr id="2129376305" name="Picture 1" descr="A screenshot of a computer&#10;&#10;Description automatically generated"/>
+            <wp:cNvGraphicFramePr>
+              <a:graphicFrameLocks xmlns:a="http://schemas.openxmlformats.org/drawingml/2006/main" noChangeAspect="1"/>
+            </wp:cNvGraphicFramePr>
+            <a:graphic xmlns:a="http://schemas.openxmlformats.org/drawingml/2006/main">
+              <a:graphicData uri="http://schemas.openxmlformats.org/drawingml/2006/picture">
+                <pic:pic xmlns:pic="http://schemas.openxmlformats.org/drawingml/2006/picture">
+                  <pic:nvPicPr>
+                    <pic:cNvPr id="2129376305" name="Picture 1" descr="A screenshot of a computer&#10;&#10;Description automatically generated"/>
+                    <pic:cNvPicPr/>
+                  </pic:nvPicPr>
+                  <pic:blipFill>
+                    <a:blip r:embed="rId53"/>
+                    <a:stretch>
+                      <a:fillRect/>
+                    </a:stretch>
+                  </pic:blipFill>
+                  <pic:spPr>
+                    <a:xfrm>
+                      <a:off x="0" y="0"/>
+                      <a:ext cx="4697309" cy="4283641"/>
+                    </a:xfrm>
+                    <a:prstGeom prst="rect">
+                      <a:avLst/>
+                    </a:prstGeom>
+                  </pic:spPr>
+                </pic:pic>
+              </a:graphicData>
+            </a:graphic>
+          </wp:inline>
+        </w:drawing>
+      </w:r>
     </w:p>
     <w:p/>
     <w:p/>
@@ -680,8 +2029,100 @@
       </w:pPr>
     </w:lvl>
   </w:abstractNum>
+  <w:abstractNum w:abstractNumId="1" w15:restartNumberingAfterBreak="0">
+    <w:nsid w:val="432F201E"/>
+    <w:multiLevelType w:val="hybridMultilevel"/>
+    <w:tmpl w:val="2AA41D94"/>
+    <w:lvl w:ilvl="0" w:tplc="0809000F">
+      <w:start w:val="1"/>
+      <w:numFmt w:val="decimal"/>
+      <w:lvlText w:val="%1."/>
+      <w:lvlJc w:val="left"/>
+      <w:pPr>
+        <w:ind w:left="720" w:hanging="360"/>
+      </w:pPr>
+      <w:rPr>
+        <w:rFonts w:hint="default"/>
+      </w:rPr>
+    </w:lvl>
+    <w:lvl w:ilvl="1" w:tplc="08090019" w:tentative="1">
+      <w:start w:val="1"/>
+      <w:numFmt w:val="lowerLetter"/>
+      <w:lvlText w:val="%2."/>
+      <w:lvlJc w:val="left"/>
+      <w:pPr>
+        <w:ind w:left="1440" w:hanging="360"/>
+      </w:pPr>
+    </w:lvl>
+    <w:lvl w:ilvl="2" w:tplc="0809001B" w:tentative="1">
+      <w:start w:val="1"/>
+      <w:numFmt w:val="lowerRoman"/>
+      <w:lvlText w:val="%3."/>
+      <w:lvlJc w:val="right"/>
+      <w:pPr>
+        <w:ind w:left="2160" w:hanging="180"/>
+      </w:pPr>
+    </w:lvl>
+    <w:lvl w:ilvl="3" w:tplc="0809000F" w:tentative="1">
+      <w:start w:val="1"/>
+      <w:numFmt w:val="decimal"/>
+      <w:lvlText w:val="%4."/>
+      <w:lvlJc w:val="left"/>
+      <w:pPr>
+        <w:ind w:left="2880" w:hanging="360"/>
+      </w:pPr>
+    </w:lvl>
+    <w:lvl w:ilvl="4" w:tplc="08090019" w:tentative="1">
+      <w:start w:val="1"/>
+      <w:numFmt w:val="lowerLetter"/>
+      <w:lvlText w:val="%5."/>
+      <w:lvlJc w:val="left"/>
+      <w:pPr>
+        <w:ind w:left="3600" w:hanging="360"/>
+      </w:pPr>
+    </w:lvl>
+    <w:lvl w:ilvl="5" w:tplc="0809001B" w:tentative="1">
+      <w:start w:val="1"/>
+      <w:numFmt w:val="lowerRoman"/>
+      <w:lvlText w:val="%6."/>
+      <w:lvlJc w:val="right"/>
+      <w:pPr>
+        <w:ind w:left="4320" w:hanging="180"/>
+      </w:pPr>
+    </w:lvl>
+    <w:lvl w:ilvl="6" w:tplc="0809000F" w:tentative="1">
+      <w:start w:val="1"/>
+      <w:numFmt w:val="decimal"/>
+      <w:lvlText w:val="%7."/>
+      <w:lvlJc w:val="left"/>
+      <w:pPr>
+        <w:ind w:left="5040" w:hanging="360"/>
+      </w:pPr>
+    </w:lvl>
+    <w:lvl w:ilvl="7" w:tplc="08090019" w:tentative="1">
+      <w:start w:val="1"/>
+      <w:numFmt w:val="lowerLetter"/>
+      <w:lvlText w:val="%8."/>
+      <w:lvlJc w:val="left"/>
+      <w:pPr>
+        <w:ind w:left="5760" w:hanging="360"/>
+      </w:pPr>
+    </w:lvl>
+    <w:lvl w:ilvl="8" w:tplc="0809001B" w:tentative="1">
+      <w:start w:val="1"/>
+      <w:numFmt w:val="lowerRoman"/>
+      <w:lvlText w:val="%9."/>
+      <w:lvlJc w:val="right"/>
+      <w:pPr>
+        <w:ind w:left="6480" w:hanging="180"/>
+      </w:pPr>
+    </w:lvl>
+  </w:abstractNum>
   <w:num w:numId="1" w16cid:durableId="566258668">
     <w:abstractNumId w:val="0"/>
+  </w:num>
+  <w:num w:numId="2" w16cid:durableId="1779566460">
+    <w:abstractNumId w:val="1"/>
   </w:num>
 </w:numbering>
 </file>

</xml_diff>